<commit_message>
-Added changes to PrototypeAudioZoo Scene -Updated Audio ChangeLog
git-svn-id: https://svn.digipen.edu/projects/flapjack/trunk@55 3f42da63-03f7-4ee7-9da0-e62120e79d6b
</commit_message>
<xml_diff>
--- a/MegaloWwise/MegaloCephalo Change Log.docx
+++ b/MegaloWwise/MegaloCephalo Change Log.docx
@@ -11,88 +11,44 @@
       </w:pPr>
       <w:r>
         <w:rPr/>
-        <w:t>9/21/23</w:t>
-      </w:r>
-    </w:p>
-    <w:p>
-      <w:pPr>
-        <w:pStyle w:val="Normal"/>
-        <w:bidi w:val="0"/>
-        <w:jc w:val="left"/>
-        <w:rPr/>
-      </w:pPr>
-      <w:r>
-        <w:rPr/>
-      </w:r>
-    </w:p>
-    <w:p>
-      <w:pPr>
-        <w:pStyle w:val="Normal"/>
-        <w:bidi w:val="0"/>
-        <w:jc w:val="left"/>
-        <w:rPr>
-          <w:b/>
-          <w:b/>
-          <w:bCs/>
-        </w:rPr>
-      </w:pPr>
-      <w:r>
-        <w:rPr>
-          <w:b/>
-          <w:bCs/>
-        </w:rPr>
-        <w:t>Prototype SFX and Basic Wwise project setup</w:t>
-      </w:r>
-    </w:p>
-    <w:p>
-      <w:pPr>
-        <w:pStyle w:val="Normal"/>
-        <w:bidi w:val="0"/>
-        <w:jc w:val="left"/>
-        <w:rPr>
-          <w:b/>
-          <w:b/>
-          <w:bCs/>
-        </w:rPr>
-      </w:pPr>
-      <w:r>
-        <w:rPr>
-          <w:b/>
-          <w:bCs/>
-        </w:rPr>
-      </w:r>
-    </w:p>
-    <w:p>
-      <w:pPr>
-        <w:pStyle w:val="Normal"/>
-        <w:bidi w:val="0"/>
-        <w:jc w:val="left"/>
-        <w:rPr>
-          <w:b/>
-          <w:b/>
-          <w:bCs/>
-        </w:rPr>
-      </w:pPr>
-      <w:r>
-        <w:rPr>
-          <w:b/>
-          <w:bCs/>
-        </w:rPr>
-        <w:t>E</w:t>
-      </w:r>
-      <w:r>
-        <w:rPr>
-          <w:b/>
-          <w:bCs/>
-        </w:rPr>
-        <w:t>vent:</w:t>
-      </w:r>
-      <w:r>
-        <w:rPr>
-          <w:b w:val="false"/>
-          <w:bCs w:val="false"/>
-        </w:rPr>
-        <w:t xml:space="preserve">  Added a test sound effect to </w:t>
+        <w:t>9/24/23</w:t>
+      </w:r>
+    </w:p>
+    <w:p>
+      <w:pPr>
+        <w:pStyle w:val="Normal"/>
+        <w:bidi w:val="0"/>
+        <w:jc w:val="left"/>
+        <w:rPr/>
+      </w:pPr>
+      <w:r>
+        <w:rPr/>
+      </w:r>
+    </w:p>
+    <w:p>
+      <w:pPr>
+        <w:pStyle w:val="Normal"/>
+        <w:bidi w:val="0"/>
+        <w:jc w:val="left"/>
+        <w:rPr>
+          <w:b/>
+          <w:b/>
+          <w:bCs/>
+        </w:rPr>
+      </w:pPr>
+      <w:r>
+        <w:rPr>
+          <w:b/>
+          <w:bCs/>
+        </w:rPr>
+        <w:t>Script Change: SCR_Movement:</w:t>
+      </w:r>
+      <w:r>
+        <w:rPr>
+          <w:b w:val="false"/>
+          <w:bCs w:val="false"/>
+        </w:rPr>
+        <w:t xml:space="preserve">  Added code to play </w:t>
       </w:r>
       <w:r>
         <w:rPr>
@@ -110,35 +66,152 @@
           <w:i w:val="false"/>
           <w:iCs w:val="false"/>
         </w:rPr>
-        <w:t xml:space="preserve">, </w:t>
-      </w:r>
-      <w:r>
-        <w:rPr>
-          <w:b w:val="false"/>
-          <w:bCs w:val="false"/>
-          <w:i w:val="false"/>
-          <w:iCs w:val="false"/>
-        </w:rPr>
-        <w:t>renamed to TestSFX</w:t>
-      </w:r>
-    </w:p>
-    <w:p>
-      <w:pPr>
-        <w:pStyle w:val="Normal"/>
-        <w:bidi w:val="0"/>
-        <w:jc w:val="left"/>
-        <w:rPr>
-          <w:b/>
-          <w:b/>
-          <w:bCs/>
-        </w:rPr>
-      </w:pPr>
-      <w:r>
-        <w:rPr>
-          <w:b/>
-          <w:bCs/>
-          <w:i w:val="false"/>
-          <w:iCs w:val="false"/>
+        <w:t xml:space="preserve"> during the </w:t>
+      </w:r>
+      <w:r>
+        <w:rPr>
+          <w:b w:val="false"/>
+          <w:bCs w:val="false"/>
+          <w:i/>
+          <w:iCs/>
+        </w:rPr>
+        <w:t>JumpTo</w:t>
+      </w:r>
+      <w:r>
+        <w:rPr>
+          <w:b w:val="false"/>
+          <w:bCs w:val="false"/>
+          <w:i w:val="false"/>
+          <w:iCs w:val="false"/>
+        </w:rPr>
+        <w:t xml:space="preserve"> function.</w:t>
+      </w:r>
+    </w:p>
+    <w:p>
+      <w:pPr>
+        <w:pStyle w:val="Normal"/>
+        <w:bidi w:val="0"/>
+        <w:jc w:val="left"/>
+        <w:rPr>
+          <w:b/>
+          <w:b/>
+          <w:bCs/>
+        </w:rPr>
+      </w:pPr>
+      <w:r>
+        <w:rPr>
+          <w:b/>
+          <w:bCs/>
+          <w:i w:val="false"/>
+          <w:iCs w:val="false"/>
+        </w:rPr>
+        <w:t xml:space="preserve">Scene Change:  </w:t>
+      </w:r>
+      <w:r>
+        <w:rPr>
+          <w:b w:val="false"/>
+          <w:bCs w:val="false"/>
+          <w:i w:val="false"/>
+          <w:iCs w:val="false"/>
+        </w:rPr>
+        <w:t xml:space="preserve">Added AKBank Component to WwiseGlobal in </w:t>
+      </w:r>
+      <w:r>
+        <w:rPr>
+          <w:b w:val="false"/>
+          <w:bCs w:val="false"/>
+          <w:i/>
+          <w:iCs/>
+        </w:rPr>
+        <w:t>PrototypeAudioZoo</w:t>
+      </w:r>
+    </w:p>
+    <w:p>
+      <w:pPr>
+        <w:pStyle w:val="Normal"/>
+        <w:bidi w:val="0"/>
+        <w:jc w:val="left"/>
+        <w:rPr/>
+      </w:pPr>
+      <w:r>
+        <w:rPr/>
+      </w:r>
+    </w:p>
+    <w:p>
+      <w:pPr>
+        <w:pStyle w:val="Normal"/>
+        <w:bidi w:val="0"/>
+        <w:jc w:val="left"/>
+        <w:rPr/>
+      </w:pPr>
+      <w:r>
+        <w:rPr/>
+        <w:t>9/21/23</w:t>
+      </w:r>
+    </w:p>
+    <w:p>
+      <w:pPr>
+        <w:pStyle w:val="Normal"/>
+        <w:bidi w:val="0"/>
+        <w:jc w:val="left"/>
+        <w:rPr/>
+      </w:pPr>
+      <w:r>
+        <w:rPr/>
+      </w:r>
+    </w:p>
+    <w:p>
+      <w:pPr>
+        <w:pStyle w:val="Normal"/>
+        <w:bidi w:val="0"/>
+        <w:jc w:val="left"/>
+        <w:rPr>
+          <w:b/>
+          <w:b/>
+          <w:bCs/>
+        </w:rPr>
+      </w:pPr>
+      <w:r>
+        <w:rPr>
+          <w:b/>
+          <w:bCs/>
+        </w:rPr>
+        <w:t>Prototype SFX and Basic Wwise project setup</w:t>
+      </w:r>
+    </w:p>
+    <w:p>
+      <w:pPr>
+        <w:pStyle w:val="Normal"/>
+        <w:bidi w:val="0"/>
+        <w:jc w:val="left"/>
+        <w:rPr>
+          <w:b/>
+          <w:b/>
+          <w:bCs/>
+        </w:rPr>
+      </w:pPr>
+      <w:r>
+        <w:rPr>
+          <w:b/>
+          <w:bCs/>
+        </w:rPr>
+      </w:r>
+    </w:p>
+    <w:p>
+      <w:pPr>
+        <w:pStyle w:val="Normal"/>
+        <w:bidi w:val="0"/>
+        <w:jc w:val="left"/>
+        <w:rPr>
+          <w:b/>
+          <w:b/>
+          <w:bCs/>
+        </w:rPr>
+      </w:pPr>
+      <w:r>
+        <w:rPr>
+          <w:b/>
+          <w:bCs/>
         </w:rPr>
         <w:t>Event:</w:t>
       </w:r>
@@ -146,6 +219,52 @@
         <w:rPr>
           <w:b w:val="false"/>
           <w:bCs w:val="false"/>
+        </w:rPr>
+        <w:t xml:space="preserve">  Added a test sound effect to </w:t>
+      </w:r>
+      <w:r>
+        <w:rPr>
+          <w:b w:val="false"/>
+          <w:bCs w:val="false"/>
+          <w:i/>
+          <w:iCs/>
+        </w:rPr>
+        <w:t>TestEvent</w:t>
+      </w:r>
+      <w:r>
+        <w:rPr>
+          <w:b w:val="false"/>
+          <w:bCs w:val="false"/>
+          <w:i w:val="false"/>
+          <w:iCs w:val="false"/>
+        </w:rPr>
+        <w:t>, renamed to TestSFX</w:t>
+      </w:r>
+    </w:p>
+    <w:p>
+      <w:pPr>
+        <w:pStyle w:val="Normal"/>
+        <w:bidi w:val="0"/>
+        <w:jc w:val="left"/>
+        <w:rPr>
+          <w:b/>
+          <w:b/>
+          <w:bCs/>
+        </w:rPr>
+      </w:pPr>
+      <w:r>
+        <w:rPr>
+          <w:b/>
+          <w:bCs/>
+          <w:i w:val="false"/>
+          <w:iCs w:val="false"/>
+        </w:rPr>
+        <w:t>Event:</w:t>
+      </w:r>
+      <w:r>
+        <w:rPr>
+          <w:b w:val="false"/>
+          <w:bCs w:val="false"/>
           <w:i w:val="false"/>
           <w:iCs w:val="false"/>
         </w:rPr>
@@ -183,11 +302,7 @@
       </w:pPr>
       <w:r>
         <w:rPr/>
-        <w:t>9/17/</w:t>
-      </w:r>
-      <w:r>
-        <w:rPr/>
-        <w:t>23</w:t>
+        <w:t>9/17/23</w:t>
       </w:r>
     </w:p>
     <w:p>
@@ -236,14 +351,7 @@
           <w:b/>
           <w:bCs/>
         </w:rPr>
-        <w:t>E</w:t>
-      </w:r>
-      <w:r>
-        <w:rPr>
-          <w:b/>
-          <w:bCs/>
-        </w:rPr>
-        <w:t xml:space="preserve">vent:  </w:t>
+        <w:t xml:space="preserve">Event:  </w:t>
       </w:r>
       <w:r>
         <w:rPr/>

</xml_diff>

<commit_message>
-Created audio assets for player weapon -Implemented player shoot system in Wwise -Added code to SCR_playerMovement to play weapon sfx
git-svn-id: https://svn.digipen.edu/projects/flapjack/trunk@67 3f42da63-03f7-4ee7-9da0-e62120e79d6b
</commit_message>
<xml_diff>
--- a/MegaloWwise/MegaloCephalo Change Log.docx
+++ b/MegaloWwise/MegaloCephalo Change Log.docx
@@ -2,6 +2,255 @@
 <file path=word/document.xml><?xml version="1.0" encoding="utf-8"?>
 <w:document xmlns:o="urn:schemas-microsoft-com:office:office" xmlns:r="http://schemas.openxmlformats.org/officeDocument/2006/relationships" xmlns:v="urn:schemas-microsoft-com:vml" xmlns:w="http://schemas.openxmlformats.org/wordprocessingml/2006/main" xmlns:w10="urn:schemas-microsoft-com:office:word" xmlns:wp="http://schemas.openxmlformats.org/drawingml/2006/wordprocessingDrawing" xmlns:wps="http://schemas.microsoft.com/office/word/2010/wordprocessingShape" xmlns:wpg="http://schemas.microsoft.com/office/word/2010/wordprocessingGroup" xmlns:mc="http://schemas.openxmlformats.org/markup-compatibility/2006" xmlns:wp14="http://schemas.microsoft.com/office/word/2010/wordprocessingDrawing" xmlns:w14="http://schemas.microsoft.com/office/word/2010/wordml" xmlns:w15="http://schemas.microsoft.com/office/word/2012/wordml" mc:Ignorable="w14 wp14 w15">
   <w:body>
+    <w:p>
+      <w:pPr>
+        <w:pStyle w:val="Normal"/>
+        <w:bidi w:val="0"/>
+        <w:jc w:val="left"/>
+        <w:rPr/>
+      </w:pPr>
+      <w:r>
+        <w:rPr/>
+        <w:t>9/26/23</w:t>
+      </w:r>
+    </w:p>
+    <w:p>
+      <w:pPr>
+        <w:pStyle w:val="Normal"/>
+        <w:bidi w:val="0"/>
+        <w:jc w:val="left"/>
+        <w:rPr/>
+      </w:pPr>
+      <w:r>
+        <w:rPr/>
+      </w:r>
+    </w:p>
+    <w:p>
+      <w:pPr>
+        <w:pStyle w:val="Normal"/>
+        <w:bidi w:val="0"/>
+        <w:jc w:val="left"/>
+        <w:rPr>
+          <w:b/>
+          <w:b/>
+          <w:bCs/>
+        </w:rPr>
+      </w:pPr>
+      <w:r>
+        <w:rPr>
+          <w:b/>
+          <w:bCs/>
+        </w:rPr>
+        <w:t>Event:</w:t>
+      </w:r>
+      <w:r>
+        <w:rPr>
+          <w:b w:val="false"/>
+          <w:bCs w:val="false"/>
+        </w:rPr>
+        <w:t xml:space="preserve">  Added sfx and event </w:t>
+      </w:r>
+      <w:r>
+        <w:rPr>
+          <w:b w:val="false"/>
+          <w:bCs w:val="false"/>
+          <w:i/>
+          <w:iCs/>
+        </w:rPr>
+        <w:t>PlayerWeaponFire</w:t>
+      </w:r>
+      <w:r>
+        <w:rPr>
+          <w:b w:val="false"/>
+          <w:bCs w:val="false"/>
+          <w:i w:val="false"/>
+          <w:iCs w:val="false"/>
+        </w:rPr>
+        <w:t>, for the basic player shot</w:t>
+      </w:r>
+    </w:p>
+    <w:p>
+      <w:pPr>
+        <w:pStyle w:val="Normal"/>
+        <w:bidi w:val="0"/>
+        <w:jc w:val="left"/>
+        <w:rPr>
+          <w:b/>
+          <w:b/>
+          <w:bCs/>
+        </w:rPr>
+      </w:pPr>
+      <w:r>
+        <w:rPr>
+          <w:b/>
+          <w:bCs/>
+          <w:i w:val="false"/>
+          <w:iCs w:val="false"/>
+        </w:rPr>
+        <w:t>Script Change: SCR_Movement:</w:t>
+      </w:r>
+      <w:r>
+        <w:rPr>
+          <w:b w:val="false"/>
+          <w:bCs w:val="false"/>
+          <w:i w:val="false"/>
+          <w:iCs w:val="false"/>
+        </w:rPr>
+        <w:t xml:space="preserve">  </w:t>
+      </w:r>
+      <w:r>
+        <w:rPr>
+          <w:b w:val="false"/>
+          <w:bCs w:val="false"/>
+          <w:i w:val="false"/>
+          <w:iCs w:val="false"/>
+        </w:rPr>
+        <w:t>Added comment for audio call code</w:t>
+      </w:r>
+    </w:p>
+    <w:p>
+      <w:pPr>
+        <w:pStyle w:val="Normal"/>
+        <w:bidi w:val="0"/>
+        <w:jc w:val="left"/>
+        <w:rPr>
+          <w:b/>
+          <w:b/>
+          <w:bCs/>
+        </w:rPr>
+      </w:pPr>
+      <w:r>
+        <w:rPr>
+          <w:b/>
+          <w:bCs/>
+          <w:i w:val="false"/>
+          <w:iCs w:val="false"/>
+        </w:rPr>
+        <w:t>Script Change: SCR_</w:t>
+      </w:r>
+      <w:r>
+        <w:rPr>
+          <w:b/>
+          <w:bCs/>
+          <w:i w:val="false"/>
+          <w:iCs w:val="false"/>
+        </w:rPr>
+        <w:t>player</w:t>
+      </w:r>
+      <w:r>
+        <w:rPr>
+          <w:b/>
+          <w:bCs/>
+          <w:i w:val="false"/>
+          <w:iCs w:val="false"/>
+        </w:rPr>
+        <w:t>Movement:</w:t>
+      </w:r>
+      <w:r>
+        <w:rPr>
+          <w:b w:val="false"/>
+          <w:bCs w:val="false"/>
+          <w:i w:val="false"/>
+          <w:iCs w:val="false"/>
+        </w:rPr>
+        <w:t xml:space="preserve">  </w:t>
+      </w:r>
+      <w:r>
+        <w:rPr>
+          <w:b w:val="false"/>
+          <w:bCs w:val="false"/>
+          <w:i w:val="false"/>
+          <w:iCs w:val="false"/>
+        </w:rPr>
+        <w:t xml:space="preserve">Added code to play </w:t>
+      </w:r>
+      <w:r>
+        <w:rPr>
+          <w:b w:val="false"/>
+          <w:bCs w:val="false"/>
+          <w:i/>
+          <w:iCs/>
+        </w:rPr>
+        <w:t xml:space="preserve">PlayerWeaponFire </w:t>
+      </w:r>
+      <w:r>
+        <w:rPr>
+          <w:b w:val="false"/>
+          <w:bCs w:val="false"/>
+          <w:i w:val="false"/>
+          <w:iCs w:val="false"/>
+        </w:rPr>
+        <w:t>when the player shoots</w:t>
+      </w:r>
+    </w:p>
+    <w:p>
+      <w:pPr>
+        <w:pStyle w:val="Normal"/>
+        <w:bidi w:val="0"/>
+        <w:jc w:val="left"/>
+        <w:rPr>
+          <w:b/>
+          <w:b/>
+          <w:bCs/>
+        </w:rPr>
+      </w:pPr>
+      <w:r>
+        <w:rPr>
+          <w:b/>
+          <w:bCs/>
+          <w:i w:val="false"/>
+          <w:iCs w:val="false"/>
+        </w:rPr>
+        <w:t xml:space="preserve">Scene Change:  </w:t>
+      </w:r>
+      <w:r>
+        <w:rPr>
+          <w:b w:val="false"/>
+          <w:bCs w:val="false"/>
+          <w:i w:val="false"/>
+          <w:iCs w:val="false"/>
+        </w:rPr>
+        <w:t xml:space="preserve">Switched loaded bank from </w:t>
+      </w:r>
+      <w:r>
+        <w:rPr>
+          <w:b w:val="false"/>
+          <w:bCs w:val="false"/>
+          <w:i/>
+          <w:iCs/>
+        </w:rPr>
+        <w:t>TestBank</w:t>
+      </w:r>
+      <w:r>
+        <w:rPr>
+          <w:b w:val="false"/>
+          <w:bCs w:val="false"/>
+          <w:i w:val="false"/>
+          <w:iCs w:val="false"/>
+        </w:rPr>
+        <w:t xml:space="preserve"> to </w:t>
+      </w:r>
+      <w:r>
+        <w:rPr>
+          <w:b w:val="false"/>
+          <w:bCs w:val="false"/>
+          <w:i/>
+          <w:iCs/>
+        </w:rPr>
+        <w:t>MainBank</w:t>
+      </w:r>
+    </w:p>
+    <w:p>
+      <w:pPr>
+        <w:pStyle w:val="Normal"/>
+        <w:bidi w:val="0"/>
+        <w:jc w:val="left"/>
+        <w:rPr/>
+      </w:pPr>
+      <w:r>
+        <w:rPr/>
+      </w:r>
+    </w:p>
     <w:p>
       <w:pPr>
         <w:pStyle w:val="Normal"/>

</xml_diff>

<commit_message>
-Updated name of Wwise event and code for player shoot action to conform to style guidelines
git-svn-id: https://svn.digipen.edu/projects/flapjack/trunk@70 3f42da63-03f7-4ee7-9da0-e62120e79d6b
</commit_message>
<xml_diff>
--- a/MegaloWwise/MegaloCephalo Change Log.docx
+++ b/MegaloWwise/MegaloCephalo Change Log.docx
@@ -57,7 +57,7 @@
           <w:i/>
           <w:iCs/>
         </w:rPr>
-        <w:t>PlayerWeaponFire</w:t>
+        <w:t>SFX_playerShoot</w:t>
       </w:r>
       <w:r>
         <w:rPr>
@@ -171,7 +171,7 @@
           <w:i/>
           <w:iCs/>
         </w:rPr>
-        <w:t xml:space="preserve">PlayerWeaponFire </w:t>
+        <w:t xml:space="preserve">SFX_playerShoot </w:t>
       </w:r>
       <w:r>
         <w:rPr>

</xml_diff>

<commit_message>
-Added second Music Reaper project -Created Prefab assets for Player and Audio controller -Created new AudioController Scripts/Audio -Updated Audio Zoo and Prototype scenes to include new prefabs -Added AKBank component to Prototype scene to enable audio
git-svn-id: https://svn.digipen.edu/projects/flapjack/trunk@83 3f42da63-03f7-4ee7-9da0-e62120e79d6b
</commit_message>
<xml_diff>
--- a/MegaloWwise/MegaloCephalo Change Log.docx
+++ b/MegaloWwise/MegaloCephalo Change Log.docx
@@ -11,6 +11,252 @@
       </w:pPr>
       <w:r>
         <w:rPr/>
+        <w:t>9/28/23</w:t>
+      </w:r>
+    </w:p>
+    <w:p>
+      <w:pPr>
+        <w:pStyle w:val="Normal"/>
+        <w:bidi w:val="0"/>
+        <w:jc w:val="left"/>
+        <w:rPr/>
+      </w:pPr>
+      <w:r>
+        <w:rPr/>
+      </w:r>
+    </w:p>
+    <w:p>
+      <w:pPr>
+        <w:pStyle w:val="Normal"/>
+        <w:bidi w:val="0"/>
+        <w:jc w:val="left"/>
+        <w:rPr>
+          <w:b/>
+          <w:b/>
+          <w:bCs/>
+        </w:rPr>
+      </w:pPr>
+      <w:r>
+        <w:rPr>
+          <w:b/>
+          <w:bCs/>
+        </w:rPr>
+        <w:t>Script:</w:t>
+      </w:r>
+      <w:r>
+        <w:rPr>
+          <w:b w:val="false"/>
+          <w:bCs w:val="false"/>
+        </w:rPr>
+        <w:t xml:space="preserve">  Added new </w:t>
+      </w:r>
+      <w:r>
+        <w:rPr>
+          <w:b w:val="false"/>
+          <w:bCs w:val="false"/>
+          <w:i/>
+          <w:iCs/>
+        </w:rPr>
+        <w:t>AudioController</w:t>
+      </w:r>
+      <w:r>
+        <w:rPr>
+          <w:b w:val="false"/>
+          <w:bCs w:val="false"/>
+          <w:i w:val="false"/>
+          <w:iCs w:val="false"/>
+        </w:rPr>
+        <w:t xml:space="preserve"> script as a template for implementing overarching audio such as music and ambience.</w:t>
+      </w:r>
+    </w:p>
+    <w:p>
+      <w:pPr>
+        <w:pStyle w:val="Normal"/>
+        <w:bidi w:val="0"/>
+        <w:jc w:val="left"/>
+        <w:rPr>
+          <w:b/>
+          <w:b/>
+          <w:bCs/>
+        </w:rPr>
+      </w:pPr>
+      <w:r>
+        <w:rPr>
+          <w:b/>
+          <w:bCs/>
+          <w:i w:val="false"/>
+          <w:iCs w:val="false"/>
+        </w:rPr>
+        <w:t>Unity Project Edit:</w:t>
+      </w:r>
+      <w:r>
+        <w:rPr>
+          <w:b w:val="false"/>
+          <w:bCs w:val="false"/>
+          <w:i w:val="false"/>
+          <w:iCs w:val="false"/>
+        </w:rPr>
+        <w:t xml:space="preserve">  Created a </w:t>
+      </w:r>
+      <w:r>
+        <w:rPr>
+          <w:b w:val="false"/>
+          <w:bCs w:val="false"/>
+          <w:i/>
+          <w:iCs/>
+          <w:position w:val="0"/>
+          <w:sz w:val="24"/>
+          <w:vertAlign w:val="baseline"/>
+        </w:rPr>
+        <w:t>Player</w:t>
+      </w:r>
+      <w:r>
+        <w:rPr>
+          <w:b w:val="false"/>
+          <w:bCs w:val="false"/>
+          <w:i w:val="false"/>
+          <w:iCs w:val="false"/>
+          <w:position w:val="0"/>
+          <w:sz w:val="24"/>
+          <w:vertAlign w:val="baseline"/>
+        </w:rPr>
+        <w:t xml:space="preserve"> Prefab and tied it to the player object in the </w:t>
+      </w:r>
+      <w:r>
+        <w:rPr>
+          <w:b w:val="false"/>
+          <w:bCs w:val="false"/>
+          <w:i/>
+          <w:iCs/>
+          <w:position w:val="0"/>
+          <w:sz w:val="24"/>
+          <w:vertAlign w:val="baseline"/>
+        </w:rPr>
+        <w:t>PrototypeAudioZoo</w:t>
+      </w:r>
+      <w:r>
+        <w:rPr>
+          <w:b w:val="false"/>
+          <w:bCs w:val="false"/>
+          <w:i w:val="false"/>
+          <w:iCs w:val="false"/>
+          <w:position w:val="0"/>
+          <w:sz w:val="24"/>
+          <w:vertAlign w:val="baseline"/>
+        </w:rPr>
+        <w:t xml:space="preserve"> and </w:t>
+      </w:r>
+      <w:r>
+        <w:rPr>
+          <w:b w:val="false"/>
+          <w:bCs w:val="false"/>
+          <w:i/>
+          <w:iCs/>
+          <w:position w:val="0"/>
+          <w:sz w:val="24"/>
+          <w:vertAlign w:val="baseline"/>
+        </w:rPr>
+        <w:t>Prototype</w:t>
+      </w:r>
+      <w:r>
+        <w:rPr>
+          <w:b w:val="false"/>
+          <w:bCs w:val="false"/>
+          <w:i w:val="false"/>
+          <w:iCs w:val="false"/>
+          <w:position w:val="0"/>
+          <w:sz w:val="24"/>
+          <w:vertAlign w:val="baseline"/>
+        </w:rPr>
+        <w:t xml:space="preserve"> scenes</w:t>
+      </w:r>
+    </w:p>
+    <w:p>
+      <w:pPr>
+        <w:pStyle w:val="Normal"/>
+        <w:bidi w:val="0"/>
+        <w:jc w:val="left"/>
+        <w:rPr>
+          <w:b/>
+          <w:b/>
+          <w:bCs/>
+        </w:rPr>
+      </w:pPr>
+      <w:r>
+        <w:rPr>
+          <w:b/>
+          <w:bCs/>
+          <w:i w:val="false"/>
+          <w:iCs w:val="false"/>
+        </w:rPr>
+        <w:t>Unity Project Edit:</w:t>
+      </w:r>
+      <w:r>
+        <w:rPr>
+          <w:b w:val="false"/>
+          <w:bCs w:val="false"/>
+          <w:i w:val="false"/>
+          <w:iCs w:val="false"/>
+        </w:rPr>
+        <w:t xml:space="preserve">  Created an </w:t>
+      </w:r>
+      <w:r>
+        <w:rPr>
+          <w:b w:val="false"/>
+          <w:bCs w:val="false"/>
+          <w:i/>
+          <w:iCs/>
+        </w:rPr>
+        <w:t xml:space="preserve">AudioController </w:t>
+      </w:r>
+      <w:r>
+        <w:rPr>
+          <w:b w:val="false"/>
+          <w:bCs w:val="false"/>
+          <w:i w:val="false"/>
+          <w:iCs w:val="false"/>
+        </w:rPr>
+        <w:t xml:space="preserve">Prefab – a simple game object with an </w:t>
+      </w:r>
+      <w:r>
+        <w:rPr>
+          <w:b w:val="false"/>
+          <w:bCs w:val="false"/>
+          <w:i/>
+          <w:iCs/>
+        </w:rPr>
+        <w:t>AudioController</w:t>
+      </w:r>
+      <w:r>
+        <w:rPr>
+          <w:b w:val="false"/>
+          <w:bCs w:val="false"/>
+          <w:i w:val="false"/>
+          <w:iCs w:val="false"/>
+        </w:rPr>
+        <w:t xml:space="preserve"> script attached</w:t>
+      </w:r>
+    </w:p>
+    <w:p>
+      <w:pPr>
+        <w:pStyle w:val="Normal"/>
+        <w:bidi w:val="0"/>
+        <w:jc w:val="left"/>
+        <w:rPr/>
+      </w:pPr>
+      <w:r>
+        <w:rPr/>
+      </w:r>
+    </w:p>
+    <w:p>
+      <w:pPr>
+        <w:pStyle w:val="Normal"/>
+        <w:bidi w:val="0"/>
+        <w:jc w:val="left"/>
+        <w:rPr/>
+      </w:pPr>
+      <w:r>
+        <w:rPr/>
         <w:t>9/26/23</w:t>
       </w:r>
     </w:p>
@@ -96,73 +342,37 @@
           <w:i w:val="false"/>
           <w:iCs w:val="false"/>
         </w:rPr>
-        <w:t xml:space="preserve">  </w:t>
-      </w:r>
-      <w:r>
-        <w:rPr>
-          <w:b w:val="false"/>
-          <w:bCs w:val="false"/>
-          <w:i w:val="false"/>
-          <w:iCs w:val="false"/>
-        </w:rPr>
-        <w:t>Added comment for audio call code</w:t>
-      </w:r>
-    </w:p>
-    <w:p>
-      <w:pPr>
-        <w:pStyle w:val="Normal"/>
-        <w:bidi w:val="0"/>
-        <w:jc w:val="left"/>
-        <w:rPr>
-          <w:b/>
-          <w:b/>
-          <w:bCs/>
-        </w:rPr>
-      </w:pPr>
-      <w:r>
-        <w:rPr>
-          <w:b/>
-          <w:bCs/>
-          <w:i w:val="false"/>
-          <w:iCs w:val="false"/>
-        </w:rPr>
-        <w:t>Script Change: SCR_</w:t>
-      </w:r>
-      <w:r>
-        <w:rPr>
-          <w:b/>
-          <w:bCs/>
-          <w:i w:val="false"/>
-          <w:iCs w:val="false"/>
-        </w:rPr>
-        <w:t>player</w:t>
-      </w:r>
-      <w:r>
-        <w:rPr>
-          <w:b/>
-          <w:bCs/>
-          <w:i w:val="false"/>
-          <w:iCs w:val="false"/>
-        </w:rPr>
-        <w:t>Movement:</w:t>
-      </w:r>
-      <w:r>
-        <w:rPr>
-          <w:b w:val="false"/>
-          <w:bCs w:val="false"/>
-          <w:i w:val="false"/>
-          <w:iCs w:val="false"/>
-        </w:rPr>
-        <w:t xml:space="preserve">  </w:t>
-      </w:r>
-      <w:r>
-        <w:rPr>
-          <w:b w:val="false"/>
-          <w:bCs w:val="false"/>
-          <w:i w:val="false"/>
-          <w:iCs w:val="false"/>
-        </w:rPr>
-        <w:t xml:space="preserve">Added code to play </w:t>
+        <w:t xml:space="preserve">  Added comment for audio call code</w:t>
+      </w:r>
+    </w:p>
+    <w:p>
+      <w:pPr>
+        <w:pStyle w:val="Normal"/>
+        <w:bidi w:val="0"/>
+        <w:jc w:val="left"/>
+        <w:rPr>
+          <w:b/>
+          <w:b/>
+          <w:bCs/>
+        </w:rPr>
+      </w:pPr>
+      <w:r>
+        <w:rPr>
+          <w:b/>
+          <w:bCs/>
+          <w:i w:val="false"/>
+          <w:iCs w:val="false"/>
+        </w:rPr>
+        <w:t>Script Change: SCR_playerMovement:</w:t>
+      </w:r>
+      <w:r>
+        <w:rPr>
+          <w:b w:val="false"/>
+          <w:bCs w:val="false"/>
+          <w:i w:val="false"/>
+          <w:iCs w:val="false"/>
+        </w:rPr>
+        <w:t xml:space="preserve">  Added code to play </w:t>
       </w:r>
       <w:r>
         <w:rPr>

</xml_diff>

<commit_message>
-Rendered updated music -Updated TestMusic in Wwise
git-svn-id: https://svn.digipen.edu/projects/flapjack/trunk@86 3f42da63-03f7-4ee7-9da0-e62120e79d6b
</commit_message>
<xml_diff>
--- a/MegaloWwise/MegaloCephalo Change Log.docx
+++ b/MegaloWwise/MegaloCephalo Change Log.docx
@@ -41,7 +41,90 @@
           <w:b/>
           <w:bCs/>
         </w:rPr>
-        <w:t>Script:</w:t>
+        <w:t>Wwise_Update:</w:t>
+      </w:r>
+      <w:r>
+        <w:rPr>
+          <w:b w:val="false"/>
+          <w:bCs w:val="false"/>
+        </w:rPr>
+        <w:t xml:space="preserve">  Updated </w:t>
+      </w:r>
+      <w:r>
+        <w:rPr>
+          <w:b w:val="false"/>
+          <w:bCs w:val="false"/>
+          <w:i/>
+          <w:iCs/>
+        </w:rPr>
+        <w:t>MusicTest</w:t>
+      </w:r>
+      <w:r>
+        <w:rPr>
+          <w:b w:val="false"/>
+          <w:bCs w:val="false"/>
+          <w:i w:val="false"/>
+          <w:iCs w:val="false"/>
+        </w:rPr>
+        <w:t xml:space="preserve"> with expanded demo music</w:t>
+      </w:r>
+    </w:p>
+    <w:p>
+      <w:pPr>
+        <w:pStyle w:val="Normal"/>
+        <w:bidi w:val="0"/>
+        <w:jc w:val="left"/>
+        <w:rPr>
+          <w:b/>
+          <w:b/>
+          <w:bCs/>
+        </w:rPr>
+      </w:pPr>
+      <w:r>
+        <w:rPr>
+          <w:b/>
+          <w:bCs/>
+        </w:rPr>
+      </w:r>
+    </w:p>
+    <w:p>
+      <w:pPr>
+        <w:pStyle w:val="Normal"/>
+        <w:bidi w:val="0"/>
+        <w:jc w:val="left"/>
+        <w:rPr>
+          <w:b/>
+          <w:b/>
+          <w:bCs/>
+        </w:rPr>
+      </w:pPr>
+      <w:r>
+        <w:rPr>
+          <w:b/>
+          <w:bCs/>
+        </w:rPr>
+        <w:t>Unity_</w:t>
+      </w:r>
+      <w:r>
+        <w:rPr>
+          <w:b/>
+          <w:bCs/>
+        </w:rPr>
+        <w:t xml:space="preserve">Script </w:t>
+      </w:r>
+      <w:r>
+        <w:rPr>
+          <w:b/>
+          <w:bCs/>
+        </w:rPr>
+        <w:t>Edit</w:t>
+      </w:r>
+      <w:r>
+        <w:rPr>
+          <w:b/>
+          <w:bCs/>
+        </w:rPr>
+        <w:t>:</w:t>
       </w:r>
       <w:r>
         <w:rPr>
@@ -87,7 +170,7 @@
           <w:i w:val="false"/>
           <w:iCs w:val="false"/>
         </w:rPr>
-        <w:t>Unity Project Edit:</w:t>
+        <w:t>Unity_Project Edit:</w:t>
       </w:r>
       <w:r>
         <w:rPr>
@@ -189,7 +272,7 @@
           <w:i w:val="false"/>
           <w:iCs w:val="false"/>
         </w:rPr>
-        <w:t>Unity Project Edit:</w:t>
+        <w:t>Unity_Project Edit:</w:t>
       </w:r>
       <w:r>
         <w:rPr>
@@ -242,6 +325,45 @@
         <w:pStyle w:val="Normal"/>
         <w:bidi w:val="0"/>
         <w:jc w:val="left"/>
+        <w:rPr>
+          <w:b/>
+          <w:b/>
+          <w:bCs/>
+        </w:rPr>
+      </w:pPr>
+      <w:r>
+        <w:rPr>
+          <w:b/>
+          <w:bCs/>
+          <w:i w:val="false"/>
+          <w:iCs w:val="false"/>
+        </w:rPr>
+        <w:t xml:space="preserve">Unity_Scene Edit:  </w:t>
+      </w:r>
+      <w:r>
+        <w:rPr>
+          <w:b w:val="false"/>
+          <w:bCs w:val="false"/>
+          <w:i w:val="false"/>
+          <w:iCs w:val="false"/>
+        </w:rPr>
+        <w:t xml:space="preserve">Added AKBank Component to WwiseGlobal in </w:t>
+      </w:r>
+      <w:r>
+        <w:rPr>
+          <w:b w:val="false"/>
+          <w:bCs w:val="false"/>
+          <w:i/>
+          <w:iCs/>
+        </w:rPr>
+        <w:t>Prototype</w:t>
+      </w:r>
+    </w:p>
+    <w:p>
+      <w:pPr>
+        <w:pStyle w:val="Normal"/>
+        <w:bidi w:val="0"/>
+        <w:jc w:val="left"/>
         <w:rPr/>
       </w:pPr>
       <w:r>
@@ -287,6 +409,13 @@
           <w:b/>
           <w:bCs/>
         </w:rPr>
+        <w:t>Wwise_</w:t>
+      </w:r>
+      <w:r>
+        <w:rPr>
+          <w:b/>
+          <w:bCs/>
+        </w:rPr>
         <w:t>Event:</w:t>
       </w:r>
       <w:r>
@@ -333,7 +462,34 @@
           <w:i w:val="false"/>
           <w:iCs w:val="false"/>
         </w:rPr>
-        <w:t>Script Change: SCR_Movement:</w:t>
+        <w:t>Unity_</w:t>
+      </w:r>
+      <w:r>
+        <w:rPr>
+          <w:b/>
+          <w:bCs/>
+          <w:i w:val="false"/>
+          <w:iCs w:val="false"/>
+        </w:rPr>
+        <w:t xml:space="preserve">Script </w:t>
+      </w:r>
+      <w:r>
+        <w:rPr>
+          <w:b/>
+          <w:bCs/>
+          <w:i w:val="false"/>
+          <w:iCs w:val="false"/>
+        </w:rPr>
+        <w:t>Edit</w:t>
+      </w:r>
+      <w:r>
+        <w:rPr>
+          <w:b/>
+          <w:bCs/>
+          <w:i w:val="false"/>
+          <w:iCs w:val="false"/>
+        </w:rPr>
+        <w:t>: SCR_Movement:</w:t>
       </w:r>
       <w:r>
         <w:rPr>
@@ -363,7 +519,34 @@
           <w:i w:val="false"/>
           <w:iCs w:val="false"/>
         </w:rPr>
-        <w:t>Script Change: SCR_playerMovement:</w:t>
+        <w:t>Unity_</w:t>
+      </w:r>
+      <w:r>
+        <w:rPr>
+          <w:b/>
+          <w:bCs/>
+          <w:i w:val="false"/>
+          <w:iCs w:val="false"/>
+        </w:rPr>
+        <w:t xml:space="preserve">Script </w:t>
+      </w:r>
+      <w:r>
+        <w:rPr>
+          <w:b/>
+          <w:bCs/>
+          <w:i w:val="false"/>
+          <w:iCs w:val="false"/>
+        </w:rPr>
+        <w:t>Edit</w:t>
+      </w:r>
+      <w:r>
+        <w:rPr>
+          <w:b/>
+          <w:bCs/>
+          <w:i w:val="false"/>
+          <w:iCs w:val="false"/>
+        </w:rPr>
+        <w:t>: SCR_playerMovement:</w:t>
       </w:r>
       <w:r>
         <w:rPr>
@@ -411,7 +594,34 @@
           <w:i w:val="false"/>
           <w:iCs w:val="false"/>
         </w:rPr>
-        <w:t xml:space="preserve">Scene Change:  </w:t>
+        <w:t>Unity_</w:t>
+      </w:r>
+      <w:r>
+        <w:rPr>
+          <w:b/>
+          <w:bCs/>
+          <w:i w:val="false"/>
+          <w:iCs w:val="false"/>
+        </w:rPr>
+        <w:t xml:space="preserve">Scene </w:t>
+      </w:r>
+      <w:r>
+        <w:rPr>
+          <w:b/>
+          <w:bCs/>
+          <w:i w:val="false"/>
+          <w:iCs w:val="false"/>
+        </w:rPr>
+        <w:t>Edit</w:t>
+      </w:r>
+      <w:r>
+        <w:rPr>
+          <w:b/>
+          <w:bCs/>
+          <w:i w:val="false"/>
+          <w:iCs w:val="false"/>
+        </w:rPr>
+        <w:t xml:space="preserve">:  </w:t>
       </w:r>
       <w:r>
         <w:rPr>
@@ -500,7 +710,28 @@
           <w:b/>
           <w:bCs/>
         </w:rPr>
-        <w:t>Script Change: SCR_Movement:</w:t>
+        <w:t>Unity_</w:t>
+      </w:r>
+      <w:r>
+        <w:rPr>
+          <w:b/>
+          <w:bCs/>
+        </w:rPr>
+        <w:t xml:space="preserve">Script </w:t>
+      </w:r>
+      <w:r>
+        <w:rPr>
+          <w:b/>
+          <w:bCs/>
+        </w:rPr>
+        <w:t>Edit</w:t>
+      </w:r>
+      <w:r>
+        <w:rPr>
+          <w:b/>
+          <w:bCs/>
+        </w:rPr>
+        <w:t>: SCR_Movement:</w:t>
       </w:r>
       <w:r>
         <w:rPr>
@@ -564,7 +795,34 @@
           <w:i w:val="false"/>
           <w:iCs w:val="false"/>
         </w:rPr>
-        <w:t xml:space="preserve">Scene Change:  </w:t>
+        <w:t>Unity_</w:t>
+      </w:r>
+      <w:r>
+        <w:rPr>
+          <w:b/>
+          <w:bCs/>
+          <w:i w:val="false"/>
+          <w:iCs w:val="false"/>
+        </w:rPr>
+        <w:t xml:space="preserve">Scene </w:t>
+      </w:r>
+      <w:r>
+        <w:rPr>
+          <w:b/>
+          <w:bCs/>
+          <w:i w:val="false"/>
+          <w:iCs w:val="false"/>
+        </w:rPr>
+        <w:t>Edit</w:t>
+      </w:r>
+      <w:r>
+        <w:rPr>
+          <w:b/>
+          <w:bCs/>
+          <w:i w:val="false"/>
+          <w:iCs w:val="false"/>
+        </w:rPr>
+        <w:t xml:space="preserve">:  </w:t>
       </w:r>
       <w:r>
         <w:rPr>
@@ -672,6 +930,13 @@
           <w:b/>
           <w:bCs/>
         </w:rPr>
+        <w:t>Wwise_</w:t>
+      </w:r>
+      <w:r>
+        <w:rPr>
+          <w:b/>
+          <w:bCs/>
+        </w:rPr>
         <w:t>Event:</w:t>
       </w:r>
       <w:r>
@@ -718,6 +983,15 @@
           <w:i w:val="false"/>
           <w:iCs w:val="false"/>
         </w:rPr>
+        <w:t>Wwise_</w:t>
+      </w:r>
+      <w:r>
+        <w:rPr>
+          <w:b/>
+          <w:bCs/>
+          <w:i w:val="false"/>
+          <w:iCs w:val="false"/>
+        </w:rPr>
         <w:t>Event:</w:t>
       </w:r>
       <w:r>
@@ -805,6 +1079,13 @@
         <w:jc w:val="left"/>
         <w:rPr/>
       </w:pPr>
+      <w:r>
+        <w:rPr>
+          <w:b/>
+          <w:bCs/>
+        </w:rPr>
+        <w:t>Wwise_</w:t>
+      </w:r>
       <w:r>
         <w:rPr>
           <w:b/>

</xml_diff>